<commit_message>
file repository, file service done
</commit_message>
<xml_diff>
--- a/TODO.docx
+++ b/TODO.docx
@@ -372,21 +372,12 @@
           <w:szCs w:val="32"/>
         </w:rPr>
       </w:pPr>
-      <w:proofErr w:type="gramStart"/>
-      <w:r>
-        <w:rPr>
-          <w:sz w:val="32"/>
-          <w:szCs w:val="32"/>
-        </w:rPr>
-        <w:t>Reviewer(</w:t>
-      </w:r>
-      <w:proofErr w:type="gramEnd"/>
-      <w:r>
-        <w:rPr>
-          <w:sz w:val="32"/>
-          <w:szCs w:val="32"/>
-        </w:rPr>
-        <w:t>Person)-&gt; Review, 1 reviewer can give multiple review</w:t>
+      <w:r>
+        <w:rPr>
+          <w:sz w:val="32"/>
+          <w:szCs w:val="32"/>
+        </w:rPr>
+        <w:t>Reviewer(Person)-&gt; Review, 1 reviewer can give multiple review</w:t>
       </w:r>
       <w:r>
         <w:rPr>
@@ -411,7 +402,6 @@
         <w:t xml:space="preserve">Review(event)-&gt; Reviewers, 1 Review can </w:t>
       </w:r>
       <w:proofErr w:type="spellStart"/>
-      <w:proofErr w:type="gramStart"/>
       <w:r>
         <w:rPr>
           <w:sz w:val="32"/>
@@ -420,7 +410,6 @@
         <w:t>given</w:t>
       </w:r>
       <w:proofErr w:type="spellEnd"/>
-      <w:proofErr w:type="gramEnd"/>
       <w:r>
         <w:rPr>
           <w:sz w:val="32"/>
@@ -455,23 +444,7 @@
           <w:sz w:val="32"/>
           <w:szCs w:val="32"/>
         </w:rPr>
-        <w:t xml:space="preserve">1:1, </w:t>
-      </w:r>
-      <w:proofErr w:type="gramStart"/>
-      <w:r>
-        <w:rPr>
-          <w:sz w:val="32"/>
-          <w:szCs w:val="32"/>
-        </w:rPr>
-        <w:t>1:N</w:t>
-      </w:r>
-      <w:proofErr w:type="gramEnd"/>
-      <w:r>
-        <w:rPr>
-          <w:sz w:val="32"/>
-          <w:szCs w:val="32"/>
-        </w:rPr>
-        <w:t>, M:1, M:N</w:t>
+        <w:t>1:1, 1:N, M:1, M:N</w:t>
       </w:r>
     </w:p>
     <w:p>
@@ -494,23 +467,7 @@
           <w:sz w:val="32"/>
           <w:szCs w:val="32"/>
         </w:rPr>
-        <w:t xml:space="preserve">: Recursive relationship can be </w:t>
-      </w:r>
-      <w:proofErr w:type="gramStart"/>
-      <w:r>
-        <w:rPr>
-          <w:sz w:val="32"/>
-          <w:szCs w:val="32"/>
-        </w:rPr>
-        <w:t>happen</w:t>
-      </w:r>
-      <w:proofErr w:type="gramEnd"/>
-      <w:r>
-        <w:rPr>
-          <w:sz w:val="32"/>
-          <w:szCs w:val="32"/>
-        </w:rPr>
-        <w:t xml:space="preserve"> but now we don’t have the relationship</w:t>
+        <w:t>: Recursive relationship can be happen but now we don’t have the relationship</w:t>
       </w:r>
     </w:p>
     <w:p>
@@ -547,30 +504,7 @@
           <w:sz w:val="32"/>
           <w:szCs w:val="32"/>
         </w:rPr>
-        <w:t xml:space="preserve">Solving many to many </w:t>
-      </w:r>
-      <w:proofErr w:type="gramStart"/>
-      <w:r>
-        <w:rPr>
-          <w:sz w:val="32"/>
-          <w:szCs w:val="32"/>
-        </w:rPr>
-        <w:t>relationship</w:t>
-      </w:r>
-      <w:proofErr w:type="gramEnd"/>
-      <w:r>
-        <w:rPr>
-          <w:sz w:val="32"/>
-          <w:szCs w:val="32"/>
-        </w:rPr>
-        <w:t xml:space="preserve">: </w:t>
-      </w:r>
-      <w:r>
-        <w:rPr>
-          <w:sz w:val="32"/>
-          <w:szCs w:val="32"/>
-        </w:rPr>
-        <w:t>Here right now we don’t have many to many relationship, but many to many relationship needs to be broken to two one to many relationship.</w:t>
+        <w:t>Solving many to many relationship: Here right now we don’t have many to many relationship, but many to many relationship needs to be broken to two one to many relationship.</w:t>
       </w:r>
     </w:p>
     <w:p>
@@ -726,21 +660,32 @@
           <w:szCs w:val="32"/>
         </w:rPr>
       </w:pPr>
-      <w:proofErr w:type="spellStart"/>
-      <w:r>
-        <w:rPr>
-          <w:sz w:val="32"/>
-          <w:szCs w:val="32"/>
-        </w:rPr>
-        <w:t>Identiyl</w:t>
-      </w:r>
-      <w:proofErr w:type="spellEnd"/>
-      <w:r>
-        <w:rPr>
-          <w:sz w:val="32"/>
-          <w:szCs w:val="32"/>
-        </w:rPr>
-        <w:t>/address</w:t>
+      <w:r>
+        <w:rPr>
+          <w:sz w:val="32"/>
+          <w:szCs w:val="32"/>
+        </w:rPr>
+        <w:t>designation</w:t>
+      </w:r>
+    </w:p>
+    <w:p>
+      <w:pPr>
+        <w:pStyle w:val="ListParagraph"/>
+        <w:numPr>
+          <w:ilvl w:val="0"/>
+          <w:numId w:val="2"/>
+        </w:numPr>
+        <w:rPr>
+          <w:sz w:val="32"/>
+          <w:szCs w:val="32"/>
+        </w:rPr>
+      </w:pPr>
+      <w:r>
+        <w:rPr>
+          <w:sz w:val="32"/>
+          <w:szCs w:val="32"/>
+        </w:rPr>
+        <w:t>address</w:t>
       </w:r>
     </w:p>
     <w:p>
@@ -1505,21 +1450,12 @@
           <w:szCs w:val="32"/>
         </w:rPr>
       </w:pPr>
-      <w:proofErr w:type="gramStart"/>
-      <w:r>
-        <w:rPr>
-          <w:sz w:val="32"/>
-          <w:szCs w:val="32"/>
-        </w:rPr>
-        <w:t>Skill :</w:t>
-      </w:r>
-      <w:proofErr w:type="gramEnd"/>
-      <w:r>
-        <w:rPr>
-          <w:sz w:val="32"/>
-          <w:szCs w:val="32"/>
-        </w:rPr>
-        <w:t xml:space="preserve"> angular, Flutter, Asp.net web API, </w:t>
+      <w:r>
+        <w:rPr>
+          <w:sz w:val="32"/>
+          <w:szCs w:val="32"/>
+        </w:rPr>
+        <w:t xml:space="preserve">Skill : angular, Flutter, Asp.net web API, </w:t>
       </w:r>
       <w:proofErr w:type="spellStart"/>
       <w:r>
@@ -1895,21 +1831,12 @@
           <w:szCs w:val="32"/>
         </w:rPr>
       </w:pPr>
-      <w:proofErr w:type="gramStart"/>
-      <w:r>
-        <w:rPr>
-          <w:sz w:val="32"/>
-          <w:szCs w:val="32"/>
-        </w:rPr>
-        <w:t>Datetime ,</w:t>
-      </w:r>
-      <w:proofErr w:type="gramEnd"/>
-      <w:r>
-        <w:rPr>
-          <w:sz w:val="32"/>
-          <w:szCs w:val="32"/>
-        </w:rPr>
-        <w:t xml:space="preserve"> </w:t>
+      <w:r>
+        <w:rPr>
+          <w:sz w:val="32"/>
+          <w:szCs w:val="32"/>
+        </w:rPr>
+        <w:t xml:space="preserve">Datetime , </w:t>
       </w:r>
     </w:p>
     <w:p>
@@ -1925,6 +1852,50 @@
           <w:szCs w:val="32"/>
         </w:rPr>
         <w:t xml:space="preserve">Category, </w:t>
+      </w:r>
+    </w:p>
+    <w:p>
+      <w:pPr>
+        <w:rPr>
+          <w:sz w:val="32"/>
+          <w:szCs w:val="32"/>
+        </w:rPr>
+      </w:pPr>
+    </w:p>
+    <w:p>
+      <w:pPr>
+        <w:pStyle w:val="ListParagraph"/>
+        <w:numPr>
+          <w:ilvl w:val="0"/>
+          <w:numId w:val="4"/>
+        </w:numPr>
+        <w:rPr>
+          <w:sz w:val="32"/>
+          <w:szCs w:val="32"/>
+        </w:rPr>
+      </w:pPr>
+      <w:r>
+        <w:rPr>
+          <w:sz w:val="32"/>
+          <w:szCs w:val="32"/>
+        </w:rPr>
+        <w:t xml:space="preserve">Admin/editor will click on the “Modify” button, a modal will come from right side based on clicked section and editable labels will </w:t>
+      </w:r>
+      <w:proofErr w:type="spellStart"/>
+      <w:r>
+        <w:rPr>
+          <w:sz w:val="32"/>
+          <w:szCs w:val="32"/>
+        </w:rPr>
+        <w:t>will</w:t>
+      </w:r>
+      <w:proofErr w:type="spellEnd"/>
+      <w:r>
+        <w:rPr>
+          <w:sz w:val="32"/>
+          <w:szCs w:val="32"/>
+        </w:rPr>
+        <w:t xml:space="preserve"> be opened, user could delete the entire object, add new object of that type, edit any object and save the changes.  </w:t>
       </w:r>
     </w:p>
     <w:sectPr>
@@ -2029,6 +2000,95 @@
     </w:lvl>
   </w:abstractNum>
   <w:abstractNum w:abstractNumId="1" w15:restartNumberingAfterBreak="0">
+    <w:nsid w:val="19B62422"/>
+    <w:multiLevelType w:val="hybridMultilevel"/>
+    <w:tmpl w:val="B20AADC2"/>
+    <w:lvl w:ilvl="0" w:tplc="0409000F">
+      <w:start w:val="1"/>
+      <w:numFmt w:val="decimal"/>
+      <w:lvlText w:val="%1."/>
+      <w:lvlJc w:val="left"/>
+      <w:pPr>
+        <w:ind w:left="720" w:hanging="360"/>
+      </w:pPr>
+      <w:rPr>
+        <w:rFonts w:hint="default"/>
+      </w:rPr>
+    </w:lvl>
+    <w:lvl w:ilvl="1" w:tplc="04090019" w:tentative="1">
+      <w:start w:val="1"/>
+      <w:numFmt w:val="lowerLetter"/>
+      <w:lvlText w:val="%2."/>
+      <w:lvlJc w:val="left"/>
+      <w:pPr>
+        <w:ind w:left="1440" w:hanging="360"/>
+      </w:pPr>
+    </w:lvl>
+    <w:lvl w:ilvl="2" w:tplc="0409001B" w:tentative="1">
+      <w:start w:val="1"/>
+      <w:numFmt w:val="lowerRoman"/>
+      <w:lvlText w:val="%3."/>
+      <w:lvlJc w:val="right"/>
+      <w:pPr>
+        <w:ind w:left="2160" w:hanging="180"/>
+      </w:pPr>
+    </w:lvl>
+    <w:lvl w:ilvl="3" w:tplc="0409000F" w:tentative="1">
+      <w:start w:val="1"/>
+      <w:numFmt w:val="decimal"/>
+      <w:lvlText w:val="%4."/>
+      <w:lvlJc w:val="left"/>
+      <w:pPr>
+        <w:ind w:left="2880" w:hanging="360"/>
+      </w:pPr>
+    </w:lvl>
+    <w:lvl w:ilvl="4" w:tplc="04090019" w:tentative="1">
+      <w:start w:val="1"/>
+      <w:numFmt w:val="lowerLetter"/>
+      <w:lvlText w:val="%5."/>
+      <w:lvlJc w:val="left"/>
+      <w:pPr>
+        <w:ind w:left="3600" w:hanging="360"/>
+      </w:pPr>
+    </w:lvl>
+    <w:lvl w:ilvl="5" w:tplc="0409001B" w:tentative="1">
+      <w:start w:val="1"/>
+      <w:numFmt w:val="lowerRoman"/>
+      <w:lvlText w:val="%6."/>
+      <w:lvlJc w:val="right"/>
+      <w:pPr>
+        <w:ind w:left="4320" w:hanging="180"/>
+      </w:pPr>
+    </w:lvl>
+    <w:lvl w:ilvl="6" w:tplc="0409000F" w:tentative="1">
+      <w:start w:val="1"/>
+      <w:numFmt w:val="decimal"/>
+      <w:lvlText w:val="%7."/>
+      <w:lvlJc w:val="left"/>
+      <w:pPr>
+        <w:ind w:left="5040" w:hanging="360"/>
+      </w:pPr>
+    </w:lvl>
+    <w:lvl w:ilvl="7" w:tplc="04090019" w:tentative="1">
+      <w:start w:val="1"/>
+      <w:numFmt w:val="lowerLetter"/>
+      <w:lvlText w:val="%8."/>
+      <w:lvlJc w:val="left"/>
+      <w:pPr>
+        <w:ind w:left="5760" w:hanging="360"/>
+      </w:pPr>
+    </w:lvl>
+    <w:lvl w:ilvl="8" w:tplc="0409001B" w:tentative="1">
+      <w:start w:val="1"/>
+      <w:numFmt w:val="lowerRoman"/>
+      <w:lvlText w:val="%9."/>
+      <w:lvlJc w:val="right"/>
+      <w:pPr>
+        <w:ind w:left="6480" w:hanging="180"/>
+      </w:pPr>
+    </w:lvl>
+  </w:abstractNum>
+  <w:abstractNum w:abstractNumId="2" w15:restartNumberingAfterBreak="0">
     <w:nsid w:val="2AAD676A"/>
     <w:multiLevelType w:val="hybridMultilevel"/>
     <w:tmpl w:val="2596323E"/>
@@ -2141,7 +2201,7 @@
       </w:rPr>
     </w:lvl>
   </w:abstractNum>
-  <w:abstractNum w:abstractNumId="2" w15:restartNumberingAfterBreak="0">
+  <w:abstractNum w:abstractNumId="3" w15:restartNumberingAfterBreak="0">
     <w:nsid w:val="62A1023A"/>
     <w:multiLevelType w:val="hybridMultilevel"/>
     <w:tmpl w:val="ADCC20BC"/>
@@ -2258,9 +2318,12 @@
     <w:abstractNumId w:val="0"/>
   </w:num>
   <w:num w:numId="2" w16cid:durableId="1287204238">
+    <w:abstractNumId w:val="3"/>
+  </w:num>
+  <w:num w:numId="3" w16cid:durableId="898520780">
     <w:abstractNumId w:val="2"/>
   </w:num>
-  <w:num w:numId="3" w16cid:durableId="898520780">
+  <w:num w:numId="4" w16cid:durableId="453714310">
     <w:abstractNumId w:val="1"/>
   </w:num>
 </w:numbering>
@@ -2670,6 +2733,7 @@
   <w:style w:type="character" w:default="1" w:styleId="DefaultParagraphFont">
     <w:name w:val="Default Paragraph Font"/>
     <w:uiPriority w:val="1"/>
+    <w:semiHidden/>
     <w:unhideWhenUsed/>
   </w:style>
   <w:style w:type="table" w:default="1" w:styleId="TableNormal">

</xml_diff>